<commit_message>
cambiato day 5 e canzone 9 e 22. aggiunti giorni 8 e 9
</commit_message>
<xml_diff>
--- a/avvento.docx
+++ b/avvento.docx
@@ -25,8 +25,13 @@
       <w:r>
         <w:t xml:space="preserve"> </w:t>
       </w:r>
-      <w:r>
-        <w:t>pupotta!</w:t>
+      <w:proofErr w:type="spellStart"/>
+      <w:r>
+        <w:t>pupotta</w:t>
+      </w:r>
+      <w:proofErr w:type="spellEnd"/>
+      <w:r>
+        <w:t>!</w:t>
       </w:r>
       <w:r>
         <w:br/>
@@ -118,7 +123,15 @@
     </w:p>
     <w:p>
       <w:r>
-        <w:t>Ciao, amoreee!</w:t>
+        <w:t xml:space="preserve">Ciao, </w:t>
+      </w:r>
+      <w:proofErr w:type="spellStart"/>
+      <w:r>
+        <w:t>amoreee</w:t>
+      </w:r>
+      <w:proofErr w:type="spellEnd"/>
+      <w:r>
+        <w:t>!</w:t>
       </w:r>
       <w:r>
         <w:br/>
@@ -172,7 +185,15 @@
       </w:r>
       <w:r>
         <w:br/>
-        <w:t>Mamma mia, quanto fika sei!</w:t>
+        <w:t xml:space="preserve">Mamma mia, quanto </w:t>
+      </w:r>
+      <w:proofErr w:type="spellStart"/>
+      <w:r>
+        <w:t>fika</w:t>
+      </w:r>
+      <w:proofErr w:type="spellEnd"/>
+      <w:r>
+        <w:t xml:space="preserve"> sei!</w:t>
       </w:r>
       <w:r>
         <w:br/>
@@ -201,6 +222,92 @@
           <w:color w:val="EE0000"/>
         </w:rPr>
       </w:pPr>
+    </w:p>
+    <w:p>
+      <w:pPr>
+        <w:rPr>
+          <w:color w:val="EE0000"/>
+        </w:rPr>
+      </w:pPr>
+      <w:r>
+        <w:rPr>
+          <w:color w:val="EE0000"/>
+        </w:rPr>
+        <w:t>5 dicembre</w:t>
+      </w:r>
+    </w:p>
+    <w:p>
+      <w:pPr>
+        <w:pStyle w:val="Nessunaspaziatura"/>
+      </w:pPr>
+      <w:r>
+        <w:t>Buongiorno petomane!</w:t>
+      </w:r>
+    </w:p>
+    <w:p>
+      <w:pPr>
+        <w:pStyle w:val="Nessunaspaziatura"/>
+      </w:pPr>
+      <w:r>
+        <w:t>Nascondi tutti gli accendini</w:t>
+      </w:r>
+    </w:p>
+    <w:p>
+      <w:pPr>
+        <w:pStyle w:val="Nessunaspaziatura"/>
+      </w:pPr>
+      <w:r>
+        <w:t>Che vicini al culo diventi piromane.</w:t>
+      </w:r>
+    </w:p>
+    <w:p>
+      <w:pPr>
+        <w:pStyle w:val="Nessunaspaziatura"/>
+      </w:pPr>
+      <w:r>
+        <w:t>In macchina abbassa i finestrini!</w:t>
+      </w:r>
+    </w:p>
+    <w:p>
+      <w:pPr>
+        <w:pStyle w:val="Nessunaspaziatura"/>
+      </w:pPr>
+      <w:r>
+        <w:lastRenderedPageBreak/>
+        <w:t>A lavoro sei comunque la migliore,</w:t>
+      </w:r>
+    </w:p>
+    <w:p>
+      <w:pPr>
+        <w:pStyle w:val="Nessunaspaziatura"/>
+      </w:pPr>
+      <w:r>
+        <w:t>a servire pizze sei addestrata.</w:t>
+      </w:r>
+    </w:p>
+    <w:p>
+      <w:pPr>
+        <w:pStyle w:val="Nessunaspaziatura"/>
+      </w:pPr>
+      <w:r>
+        <w:t>Per i peti sei fortissima amore,</w:t>
+      </w:r>
+    </w:p>
+    <w:p>
+      <w:pPr>
+        <w:pStyle w:val="Nessunaspaziatura"/>
+      </w:pPr>
+      <w:r>
+        <w:t>non come me con la rima alternata.</w:t>
+      </w:r>
+    </w:p>
+    <w:p/>
+    <w:p>
+      <w:pPr>
+        <w:rPr>
+          <w:color w:val="EE0000"/>
+        </w:rPr>
+      </w:pPr>
       <w:r>
         <w:rPr>
           <w:color w:val="EE0000"/>
@@ -210,7 +317,15 @@
     </w:p>
     <w:p>
       <w:r>
-        <w:t>Buongiorno, mia pupiz!</w:t>
+        <w:t xml:space="preserve">Buongiorno, mia </w:t>
+      </w:r>
+      <w:proofErr w:type="spellStart"/>
+      <w:r>
+        <w:t>pupiz</w:t>
+      </w:r>
+      <w:proofErr w:type="spellEnd"/>
+      <w:r>
+        <w:t>!</w:t>
       </w:r>
       <w:r>
         <w:br/>
@@ -230,66 +345,250 @@
       </w:r>
       <w:r>
         <w:br/>
-      </w:r>
+        <w:t>ma non era una bomba come ad Hiroshima.</w:t>
+      </w:r>
+      <w:r>
+        <w:br/>
+        <w:t>Con questi versi sono finito molto in basso,</w:t>
+      </w:r>
+      <w:r>
+        <w:br/>
+        <w:t>spero che la stupidità sia il mio asso.</w:t>
+      </w:r>
+    </w:p>
+    <w:p>
+      <w:pPr>
+        <w:rPr>
+          <w:color w:val="EE0000"/>
+        </w:rPr>
+      </w:pPr>
+      <w:r>
+        <w:rPr>
+          <w:color w:val="EE0000"/>
+        </w:rPr>
+        <w:t>7 dicembre</w:t>
+      </w:r>
+    </w:p>
+    <w:p>
+      <w:r>
+        <w:t>Ciao, patata!</w:t>
+      </w:r>
+      <w:r>
+        <w:br/>
+        <w:t>Quando ci vedremo ti darò una tastata.</w:t>
+      </w:r>
+      <w:r>
+        <w:br/>
+        <w:t>Scusa per le parole scurrili,</w:t>
+      </w:r>
+      <w:r>
+        <w:br/>
+        <w:t>ma tra i tuoi meloni il sonno mi concili.</w:t>
+      </w:r>
+      <w:r>
+        <w:br/>
+        <w:t>Davvero, adesso la smetto,</w:t>
+      </w:r>
+      <w:r>
+        <w:br/>
+        <w:t>ma anche il mio pipo ti mostra il suo affetto.</w:t>
+      </w:r>
+      <w:r>
+        <w:br/>
+        <w:t>E dopo questi versi di grande spessore,</w:t>
+      </w:r>
+      <w:r>
+        <w:br/>
+        <w:t>saluti dal tuo più grande ammiratore.</w:t>
+      </w:r>
+    </w:p>
+    <w:p/>
+    <w:p>
+      <w:pPr>
+        <w:rPr>
+          <w:color w:val="EE0000"/>
+        </w:rPr>
+      </w:pPr>
+      <w:r>
+        <w:rPr>
+          <w:color w:val="EE0000"/>
+        </w:rPr>
+        <w:t>8 dicembre</w:t>
+      </w:r>
+    </w:p>
+    <w:p>
+      <w:pPr>
+        <w:pStyle w:val="Nessunaspaziatura"/>
+      </w:pPr>
+      <w:r>
+        <w:t>Le viole sono rosse, le rose non più,</w:t>
+      </w:r>
+    </w:p>
+    <w:p>
+      <w:pPr>
+        <w:pStyle w:val="Nessunaspaziatura"/>
+      </w:pPr>
+      <w:r>
+        <w:t>fai la mia pupa diventare blu.</w:t>
+      </w:r>
+    </w:p>
+    <w:p>
+      <w:pPr>
+        <w:pStyle w:val="Nessunaspaziatura"/>
+      </w:pPr>
+      <w:r>
+        <w:rPr>
+          <w:noProof/>
+        </w:rPr>
+        <w:drawing>
+          <wp:inline distT="0" distB="0" distL="0" distR="0" wp14:anchorId="71C8F605" wp14:editId="08614E66">
+            <wp:extent cx="2308919" cy="2590249"/>
+            <wp:effectExtent l="0" t="0" r="0" b="635"/>
+            <wp:docPr id="2061251342" name="Immagine 1" descr="Immagine che contiene Viso umano, Blu elettrico, cartone animato, Blu cobalto&#10;&#10;Il contenuto generato dall'IA potrebbe non essere corretto."/>
+            <wp:cNvGraphicFramePr>
+              <a:graphicFrameLocks xmlns:a="http://schemas.openxmlformats.org/drawingml/2006/main" noChangeAspect="1"/>
+            </wp:cNvGraphicFramePr>
+            <a:graphic xmlns:a="http://schemas.openxmlformats.org/drawingml/2006/main">
+              <a:graphicData uri="http://schemas.openxmlformats.org/drawingml/2006/picture">
+                <pic:pic xmlns:pic="http://schemas.openxmlformats.org/drawingml/2006/picture">
+                  <pic:nvPicPr>
+                    <pic:cNvPr id="2061251342" name="Immagine 1" descr="Immagine che contiene Viso umano, Blu elettrico, cartone animato, Blu cobalto&#10;&#10;Il contenuto generato dall'IA potrebbe non essere corretto."/>
+                    <pic:cNvPicPr>
+                      <a:picLocks noChangeAspect="1" noChangeArrowheads="1"/>
+                    </pic:cNvPicPr>
+                  </pic:nvPicPr>
+                  <pic:blipFill>
+                    <a:blip r:embed="rId4" cstate="print">
+                      <a:extLst>
+                        <a:ext uri="{28A0092B-C50C-407E-A947-70E740481C1C}">
+                          <a14:useLocalDpi xmlns:a14="http://schemas.microsoft.com/office/drawing/2010/main" val="0"/>
+                        </a:ext>
+                      </a:extLst>
+                    </a:blip>
+                    <a:srcRect/>
+                    <a:stretch>
+                      <a:fillRect/>
+                    </a:stretch>
+                  </pic:blipFill>
+                  <pic:spPr bwMode="auto">
+                    <a:xfrm>
+                      <a:off x="0" y="0"/>
+                      <a:ext cx="2328086" cy="2611752"/>
+                    </a:xfrm>
+                    <a:prstGeom prst="rect">
+                      <a:avLst/>
+                    </a:prstGeom>
+                    <a:noFill/>
+                    <a:ln>
+                      <a:noFill/>
+                    </a:ln>
+                  </pic:spPr>
+                </pic:pic>
+              </a:graphicData>
+            </a:graphic>
+          </wp:inline>
+        </w:drawing>
+      </w:r>
+    </w:p>
+    <w:p>
+      <w:pPr>
+        <w:pStyle w:val="Nessunaspaziatura"/>
+      </w:pPr>
+    </w:p>
+    <w:p/>
+    <w:p>
+      <w:pPr>
+        <w:rPr>
+          <w:color w:val="EE0000"/>
+        </w:rPr>
+      </w:pPr>
+      <w:r>
+        <w:rPr>
+          <w:color w:val="EE0000"/>
+        </w:rPr>
+        <w:t>9 dicembre</w:t>
+      </w:r>
+    </w:p>
+    <w:p>
+      <w:pPr>
+        <w:pStyle w:val="Nessunaspaziatura"/>
+      </w:pPr>
       <w:r>
         <w:lastRenderedPageBreak/>
-        <w:t>ma non era una bomba come ad Hiroshima.</w:t>
-      </w:r>
-      <w:r>
-        <w:br/>
-        <w:t>Con questi versi sono finito molto in basso,</w:t>
-      </w:r>
-      <w:r>
-        <w:br/>
-        <w:t>spero che la stupidità sia il mio asso.</w:t>
-      </w:r>
-    </w:p>
-    <w:p>
-      <w:pPr>
-        <w:rPr>
-          <w:color w:val="EE0000"/>
-        </w:rPr>
-      </w:pPr>
-      <w:r>
-        <w:rPr>
-          <w:color w:val="EE0000"/>
-        </w:rPr>
-        <w:t>7 dicembre</w:t>
-      </w:r>
-    </w:p>
-    <w:p>
-      <w:r>
-        <w:t>Ciao, patata!</w:t>
-      </w:r>
-      <w:r>
-        <w:br/>
-        <w:t>Quando ci vedremo ti darò una tastata.</w:t>
-      </w:r>
-      <w:r>
-        <w:br/>
-        <w:t>Scusa per le parole scurrili,</w:t>
-      </w:r>
-      <w:r>
-        <w:br/>
-        <w:t>ma tra i tuoi meloni il sonno mi concili.</w:t>
-      </w:r>
-      <w:r>
-        <w:br/>
-        <w:t>Davvero, adesso la smetto,</w:t>
-      </w:r>
-      <w:r>
-        <w:br/>
-        <w:t>ma anche il mio pipo ti mostra il suo affetto.</w:t>
-      </w:r>
-      <w:r>
-        <w:br/>
-        <w:t>E dopo questi versi di grande spessore,</w:t>
-      </w:r>
-      <w:r>
-        <w:br/>
-        <w:t>saluti dal tuo più grande ammiratore.</w:t>
-      </w:r>
-    </w:p>
+        <w:t>Buongiorno, Caciotta,</w:t>
+      </w:r>
+      <w:r>
+        <w:br/>
+        <w:t xml:space="preserve">qui </w:t>
+      </w:r>
+      <w:proofErr w:type="spellStart"/>
+      <w:r>
+        <w:t>S</w:t>
+      </w:r>
+      <w:r>
+        <w:t>urry</w:t>
+      </w:r>
+      <w:proofErr w:type="spellEnd"/>
+      <w:r>
+        <w:t xml:space="preserve"> </w:t>
+      </w:r>
+      <w:proofErr w:type="spellStart"/>
+      <w:r>
+        <w:t>figtha</w:t>
+      </w:r>
+      <w:proofErr w:type="spellEnd"/>
+      <w:r>
+        <w:t xml:space="preserve"> una marmotta.</w:t>
+      </w:r>
+      <w:r>
+        <w:br/>
+      </w:r>
+      <w:proofErr w:type="spellStart"/>
+      <w:r>
+        <w:t>Booooooo</w:t>
+      </w:r>
+      <w:proofErr w:type="spellEnd"/>
+      <w:r>
+        <w:t>, che paura!</w:t>
+      </w:r>
+      <w:r>
+        <w:br/>
+        <w:t>È colpa della sua acconciatura.</w:t>
+      </w:r>
+      <w:r>
+        <w:br/>
+        <w:t>Però mancanza sua non è:</w:t>
+      </w:r>
+      <w:r>
+        <w:br/>
+        <w:t>era stempiato già da bebè.</w:t>
+      </w:r>
+    </w:p>
+    <w:p>
+      <w:pPr>
+        <w:pStyle w:val="Nessunaspaziatura"/>
+      </w:pPr>
+      <w:r>
+        <w:t>Infine, come i farabutti,</w:t>
+      </w:r>
+    </w:p>
+    <w:p>
+      <w:pPr>
+        <w:pStyle w:val="Nessunaspaziatura"/>
+      </w:pPr>
+      <w:r>
+        <w:t xml:space="preserve">ciao a </w:t>
+      </w:r>
+      <w:proofErr w:type="spellStart"/>
+      <w:r>
+        <w:t>turuturututti</w:t>
+      </w:r>
+      <w:proofErr w:type="spellEnd"/>
+      <w:r>
+        <w:t>!</w:t>
+      </w:r>
+    </w:p>
+    <w:p/>
     <w:p>
       <w:pPr>
         <w:rPr>
@@ -305,7 +604,15 @@
     </w:p>
     <w:p>
       <w:r>
-        <w:t>Buongiorno, topolona!</w:t>
+        <w:t xml:space="preserve">Buongiorno, </w:t>
+      </w:r>
+      <w:proofErr w:type="spellStart"/>
+      <w:r>
+        <w:t>topolona</w:t>
+      </w:r>
+      <w:proofErr w:type="spellEnd"/>
+      <w:r>
+        <w:t>!</w:t>
       </w:r>
       <w:r>
         <w:br/>
@@ -348,28 +655,51 @@
         </w:rPr>
         <w:t>24 dicembre</w:t>
       </w:r>
-      <w:r>
-        <w:rPr>
-          <w:color w:val="EE0000"/>
-        </w:rPr>
-        <w:t xml:space="preserve">   ----- da modificare, uguale al 2</w:t>
-      </w:r>
-    </w:p>
-    <w:p>
-      <w:r>
-        <w:t>Questo buongiorno non è banale,</w:t>
-      </w:r>
-      <w:r>
-        <w:br/>
-        <w:t>dato che domani è già Natale.</w:t>
-      </w:r>
-      <w:r>
-        <w:br/>
-        <w:t>Senti lontano un rumore di renne,</w:t>
-      </w:r>
-      <w:r>
-        <w:br/>
-        <w:t>accompagnato da un coro solenne.</w:t>
+    </w:p>
+    <w:p>
+      <w:pPr>
+        <w:pStyle w:val="Nessunaspaziatura"/>
+      </w:pPr>
+      <w:r>
+        <w:t xml:space="preserve">Questo buongiorno non è </w:t>
+      </w:r>
+      <w:r>
+        <w:t>male</w:t>
+      </w:r>
+      <w:r>
+        <w:t>,</w:t>
+      </w:r>
+      <w:r>
+        <w:br/>
+      </w:r>
+      <w:r>
+        <w:t>per</w:t>
+      </w:r>
+      <w:r>
+        <w:t>ch</w:t>
+      </w:r>
+      <w:r>
+        <w:t>é</w:t>
+      </w:r>
+      <w:r>
+        <w:t xml:space="preserve"> domani è già Natale.</w:t>
+      </w:r>
+      <w:r>
+        <w:t xml:space="preserve"> </w:t>
+      </w:r>
+      <w:r>
+        <w:br/>
+      </w:r>
+      <w:r>
+        <w:t>Domani arriva Babbo Algerino,</w:t>
+      </w:r>
+    </w:p>
+    <w:p>
+      <w:pPr>
+        <w:pStyle w:val="Nessunaspaziatura"/>
+      </w:pPr>
+      <w:r>
+        <w:t>che ti entra in casa dal camino</w:t>
       </w:r>
       <w:r>
         <w:br/>
@@ -394,6 +724,13 @@
           <w:color w:val="EE0000"/>
         </w:rPr>
       </w:pPr>
+    </w:p>
+    <w:p>
+      <w:pPr>
+        <w:rPr>
+          <w:color w:val="EE0000"/>
+        </w:rPr>
+      </w:pPr>
       <w:r>
         <w:rPr>
           <w:color w:val="EE0000"/>
@@ -440,6 +777,27 @@
         <w:t>alla scamorza.</w:t>
       </w:r>
     </w:p>
+    <w:p/>
+    <w:p>
+      <w:r>
+        <w:t xml:space="preserve">come direbbe </w:t>
+      </w:r>
+      <w:proofErr w:type="spellStart"/>
+      <w:r>
+        <w:t>calabrisi</w:t>
+      </w:r>
+      <w:proofErr w:type="spellEnd"/>
+      <w:r>
+        <w:t>,</w:t>
+      </w:r>
+      <w:r>
+        <w:br/>
+      </w:r>
+      <w:r>
+        <w:t>tutto comincia dall’analisi (~Einstein).</w:t>
+      </w:r>
+    </w:p>
+    <w:p/>
     <w:p/>
     <w:p/>
     <w:sectPr>
@@ -1055,7 +1413,6 @@
   <w:style w:type="character" w:default="1" w:styleId="Carpredefinitoparagrafo">
     <w:name w:val="Default Paragraph Font"/>
     <w:uiPriority w:val="1"/>
-    <w:semiHidden/>
     <w:unhideWhenUsed/>
   </w:style>
   <w:style w:type="table" w:default="1" w:styleId="Tabellanormale">
@@ -1368,6 +1725,15 @@
       <w:color w:val="0F4761" w:themeColor="accent1" w:themeShade="BF"/>
       <w:spacing w:val="5"/>
     </w:rPr>
+  </w:style>
+  <w:style w:type="paragraph" w:styleId="Nessunaspaziatura">
+    <w:name w:val="No Spacing"/>
+    <w:uiPriority w:val="1"/>
+    <w:qFormat/>
+    <w:rsid w:val="006E0006"/>
+    <w:pPr>
+      <w:spacing w:after="0" w:line="240" w:lineRule="auto"/>
+    </w:pPr>
   </w:style>
 </w:styles>
 </file>

</xml_diff>

<commit_message>
aggiunto day 11 12 13
</commit_message>
<xml_diff>
--- a/avvento.docx
+++ b/avvento.docx
@@ -9,14 +9,12 @@
           <w:color w:val="EE0000"/>
         </w:rPr>
       </w:pPr>
-      <w:proofErr w:type="gramStart"/>
       <w:r>
         <w:rPr>
           <w:color w:val="EE0000"/>
         </w:rPr>
         <w:t>1 dicembre</w:t>
       </w:r>
-      <w:proofErr w:type="gramEnd"/>
     </w:p>
     <w:p>
       <w:r>
@@ -441,7 +439,7 @@
           <w:noProof/>
         </w:rPr>
         <w:drawing>
-          <wp:inline distT="0" distB="0" distL="0" distR="0" wp14:anchorId="71C8F605" wp14:editId="08614E66">
+          <wp:inline distT="0" distB="0" distL="0" distR="0" wp14:anchorId="71C8F605" wp14:editId="6B690915">
             <wp:extent cx="2308919" cy="2590249"/>
             <wp:effectExtent l="0" t="0" r="0" b="635"/>
             <wp:docPr id="2061251342" name="Immagine 1" descr="Immagine che contiene Viso umano, Blu elettrico, cartone animato, Blu cobalto&#10;&#10;Il contenuto generato dall'IA potrebbe non essere corretto."/>
@@ -599,11 +597,255 @@
         <w:rPr>
           <w:color w:val="EE0000"/>
         </w:rPr>
+        <w:t>10 dicembre</w:t>
+      </w:r>
+    </w:p>
+    <w:p>
+      <w:r>
+        <w:t>C’era una volta una ragazza a cui piacevano i dolci. Un giorno questa ragazza fu rapita e si svegliò in un posto stranissimo, sembrava un castello con muri di caramello, pavimenti di panna e arredi di cioccolato. Girovagando incontrò il piccolo topino cuoco del castello che le raccontò di essere obbligato e maltrattato come tanti altri dal cattivo signore del castello. Per aiutarli la ragazza si mangiò tutto il castello e anche il signore. Fine della storia.</w:t>
+      </w:r>
+    </w:p>
+    <w:p/>
+    <w:p>
+      <w:pPr>
+        <w:rPr>
+          <w:color w:val="EE0000"/>
+        </w:rPr>
+      </w:pPr>
+      <w:r>
+        <w:rPr>
+          <w:color w:val="EE0000"/>
+        </w:rPr>
+        <w:t>11 dicembre</w:t>
+      </w:r>
+    </w:p>
+    <w:p>
+      <w:pPr>
+        <w:pStyle w:val="Nessunaspaziatura"/>
+      </w:pPr>
+      <w:r>
+        <w:t>Buongiorno principessa!</w:t>
+      </w:r>
+    </w:p>
+    <w:p>
+      <w:pPr>
+        <w:pStyle w:val="Nessunaspaziatura"/>
+      </w:pPr>
+      <w:r>
+        <w:t>tu sei proprio la mia campionessa,</w:t>
+      </w:r>
+    </w:p>
+    <w:p>
+      <w:pPr>
+        <w:pStyle w:val="Nessunaspaziatura"/>
+      </w:pPr>
+      <w:r>
+        <w:t>oggi è la giornata dei diritti umani</w:t>
+      </w:r>
+    </w:p>
+    <w:p>
+      <w:pPr>
+        <w:pStyle w:val="Nessunaspaziatura"/>
+      </w:pPr>
+      <w:r>
+        <w:t>ma poverini invece i marziani!</w:t>
+      </w:r>
+    </w:p>
+    <w:p>
+      <w:pPr>
+        <w:pStyle w:val="Nessunaspaziatura"/>
+      </w:pPr>
+      <w:r>
+        <w:t>Per oggi la fantasia è finita</w:t>
+      </w:r>
+    </w:p>
+    <w:p>
+      <w:pPr>
+        <w:pStyle w:val="Nessunaspaziatura"/>
+      </w:pPr>
+      <w:r>
+        <w:t>spero arrivi come con la calamita.</w:t>
+      </w:r>
+    </w:p>
+    <w:p>
+      <w:pPr>
+        <w:pStyle w:val="Nessunaspaziatura"/>
+      </w:pPr>
+      <w:r>
+        <w:t>Intanto faccio una bella scoreggia,</w:t>
+      </w:r>
+    </w:p>
+    <w:p>
+      <w:pPr>
+        <w:pStyle w:val="Nessunaspaziatura"/>
+      </w:pPr>
+      <w:r>
+        <w:t>si, una di quelle che echeggia.</w:t>
+      </w:r>
+    </w:p>
+    <w:p/>
+    <w:p>
+      <w:pPr>
+        <w:rPr>
+          <w:color w:val="EE0000"/>
+        </w:rPr>
+      </w:pPr>
+      <w:r>
+        <w:rPr>
+          <w:color w:val="EE0000"/>
+        </w:rPr>
+        <w:t>12 dicembre</w:t>
+      </w:r>
+    </w:p>
+    <w:p>
+      <w:pPr>
+        <w:pStyle w:val="Nessunaspaziatura"/>
+      </w:pPr>
+      <w:r>
+        <w:t>Ben svegliata capo!</w:t>
+      </w:r>
+    </w:p>
+    <w:p>
+      <w:pPr>
+        <w:pStyle w:val="Nessunaspaziatura"/>
+      </w:pPr>
+      <w:r>
+        <w:t>Le tue truppe si mettono il copricapo,</w:t>
+      </w:r>
+    </w:p>
+    <w:p>
+      <w:pPr>
+        <w:pStyle w:val="Nessunaspaziatura"/>
+      </w:pPr>
+      <w:r>
+        <w:t>sono pronte per la battaglia,</w:t>
+      </w:r>
+    </w:p>
+    <w:p>
+      <w:pPr>
+        <w:pStyle w:val="Nessunaspaziatura"/>
+      </w:pPr>
+      <w:r>
+        <w:t>la regina colpirà solo muraglia :(.</w:t>
+      </w:r>
+    </w:p>
+    <w:p>
+      <w:pPr>
+        <w:pStyle w:val="Nessunaspaziatura"/>
+      </w:pPr>
+      <w:r>
+        <w:t>Spamma quei draghi,</w:t>
+      </w:r>
+    </w:p>
+    <w:p>
+      <w:pPr>
+        <w:pStyle w:val="Nessunaspaziatura"/>
+      </w:pPr>
+      <w:r>
+        <w:t>così le mura costose ti paghi</w:t>
+      </w:r>
+    </w:p>
+    <w:p>
+      <w:pPr>
+        <w:pStyle w:val="Nessunaspaziatura"/>
+      </w:pPr>
+      <w:r>
+        <w:t>Attacca tanto con il tuo cellulare,</w:t>
+      </w:r>
+    </w:p>
+    <w:p>
+      <w:pPr>
+        <w:pStyle w:val="Nessunaspaziatura"/>
+      </w:pPr>
+      <w:r>
+        <w:t>la lega leggenda farai tremare.</w:t>
+      </w:r>
+    </w:p>
+    <w:p>
+      <w:pPr>
+        <w:pStyle w:val="Nessunaspaziatura"/>
+      </w:pPr>
+    </w:p>
+    <w:p>
+      <w:pPr>
+        <w:pStyle w:val="Nessunaspaziatura"/>
+      </w:pPr>
+    </w:p>
+    <w:p>
+      <w:r>
+        <w:t>13 dicembre</w:t>
+      </w:r>
+    </w:p>
+    <w:p>
+      <w:pPr>
+        <w:pStyle w:val="Nessunaspaziatura"/>
+      </w:pPr>
+      <w:r>
+        <w:t xml:space="preserve">Ciao a </w:t>
+      </w:r>
+      <w:proofErr w:type="spellStart"/>
+      <w:r>
+        <w:t>tuttii</w:t>
+      </w:r>
+      <w:proofErr w:type="spellEnd"/>
+      <w:r>
+        <w:t>!</w:t>
+      </w:r>
+    </w:p>
+    <w:p>
+      <w:pPr>
+        <w:pStyle w:val="Nessunaspaziatura"/>
+      </w:pPr>
+      <w:r>
+        <w:t>Oggi andremo a fare una challenge con Domenico!</w:t>
+      </w:r>
+    </w:p>
+    <w:p>
+      <w:pPr>
+        <w:pStyle w:val="Nessunaspaziatura"/>
+      </w:pPr>
+      <w:r>
+        <w:t>Chi dice mente l’altra persona perde, dovrai dire la ragazza più bella del mondo.</w:t>
+      </w:r>
+    </w:p>
+    <w:p>
+      <w:pPr>
+        <w:pStyle w:val="Nessunaspaziatura"/>
+      </w:pPr>
+      <w:r>
+        <w:t xml:space="preserve">3, 2, 1 (mano che fa 5, 4, 3) … Anna Pepe! </w:t>
+      </w:r>
+      <w:proofErr w:type="spellStart"/>
+      <w:r>
+        <w:t>Sbagliatoo</w:t>
+      </w:r>
+      <w:proofErr w:type="spellEnd"/>
+      <w:r>
+        <w:t>!! È Emma ovviamente. Domenico perde.</w:t>
+      </w:r>
+    </w:p>
+    <w:p>
+      <w:pPr>
+        <w:pStyle w:val="Nessunaspaziatura"/>
+      </w:pPr>
+    </w:p>
+    <w:p/>
+    <w:p>
+      <w:pPr>
+        <w:rPr>
+          <w:color w:val="EE0000"/>
+        </w:rPr>
+      </w:pPr>
+      <w:r>
+        <w:rPr>
+          <w:color w:val="EE0000"/>
+        </w:rPr>
         <w:t>15 dicembre</w:t>
       </w:r>
     </w:p>
     <w:p>
       <w:r>
+        <w:lastRenderedPageBreak/>
         <w:t xml:space="preserve">Buongiorno, </w:t>
       </w:r>
       <w:proofErr w:type="spellStart"/>
@@ -777,27 +1019,6 @@
         <w:t>alla scamorza.</w:t>
       </w:r>
     </w:p>
-    <w:p/>
-    <w:p>
-      <w:r>
-        <w:t xml:space="preserve">come direbbe </w:t>
-      </w:r>
-      <w:proofErr w:type="spellStart"/>
-      <w:r>
-        <w:t>calabrisi</w:t>
-      </w:r>
-      <w:proofErr w:type="spellEnd"/>
-      <w:r>
-        <w:t>,</w:t>
-      </w:r>
-      <w:r>
-        <w:br/>
-      </w:r>
-      <w:r>
-        <w:t>tutto comincia dall’analisi (~Einstein).</w:t>
-      </w:r>
-    </w:p>
-    <w:p/>
     <w:p/>
     <w:p/>
     <w:sectPr>
@@ -1413,6 +1634,7 @@
   <w:style w:type="character" w:default="1" w:styleId="Carpredefinitoparagrafo">
     <w:name w:val="Default Paragraph Font"/>
     <w:uiPriority w:val="1"/>
+    <w:semiHidden/>
     <w:unhideWhenUsed/>
   </w:style>
   <w:style w:type="table" w:default="1" w:styleId="Tabellanormale">

</xml_diff>

<commit_message>
aggiunto day 14 e 16
</commit_message>
<xml_diff>
--- a/avvento.docx
+++ b/avvento.docx
@@ -9,12 +9,14 @@
           <w:color w:val="EE0000"/>
         </w:rPr>
       </w:pPr>
+      <w:proofErr w:type="gramStart"/>
       <w:r>
         <w:rPr>
           <w:color w:val="EE0000"/>
         </w:rPr>
         <w:t>1 dicembre</w:t>
       </w:r>
+      <w:proofErr w:type="gramEnd"/>
     </w:p>
     <w:p>
       <w:r>
@@ -439,7 +441,7 @@
           <w:noProof/>
         </w:rPr>
         <w:drawing>
-          <wp:inline distT="0" distB="0" distL="0" distR="0" wp14:anchorId="71C8F605" wp14:editId="6B690915">
+          <wp:inline distT="0" distB="0" distL="0" distR="0" wp14:anchorId="71C8F605" wp14:editId="7B1C2DB0">
             <wp:extent cx="2308919" cy="2590249"/>
             <wp:effectExtent l="0" t="0" r="0" b="635"/>
             <wp:docPr id="2061251342" name="Immagine 1" descr="Immagine che contiene Viso umano, Blu elettrico, cartone animato, Blu cobalto&#10;&#10;Il contenuto generato dall'IA potrebbe non essere corretto."/>
@@ -772,7 +774,15 @@
       </w:pPr>
     </w:p>
     <w:p>
-      <w:r>
+      <w:pPr>
+        <w:rPr>
+          <w:color w:val="EE0000"/>
+        </w:rPr>
+      </w:pPr>
+      <w:r>
+        <w:rPr>
+          <w:color w:val="EE0000"/>
+        </w:rPr>
         <w:t>13 dicembre</w:t>
       </w:r>
     </w:p>

</xml_diff>

<commit_message>
aggiunti day 18(memory) 20 21 22 23(jump)
</commit_message>
<xml_diff>
--- a/avvento.docx
+++ b/avvento.docx
@@ -410,7 +410,7 @@
           <w:noProof/>
         </w:rPr>
         <w:drawing>
-          <wp:inline distT="0" distB="0" distL="0" distR="0" wp14:anchorId="71C8F605" wp14:editId="36DE89FE">
+          <wp:inline distT="0" distB="0" distL="0" distR="0" wp14:anchorId="71C8F605" wp14:editId="50BC65DF">
             <wp:extent cx="2308919" cy="2590249"/>
             <wp:effectExtent l="0" t="0" r="0" b="635"/>
             <wp:docPr id="2061251342" name="Immagine 1" descr="Immagine che contiene Viso umano, Blu elettrico, cartone animato, Blu cobalto&#10;&#10;Il contenuto generato dall'IA potrebbe non essere corretto."/>
@@ -968,6 +968,65 @@
         <w:t>e nei templi islamici.</w:t>
       </w:r>
     </w:p>
+    <w:p>
+      <w:pPr>
+        <w:pStyle w:val="Nessunaspaziatura"/>
+      </w:pPr>
+    </w:p>
+    <w:p>
+      <w:pPr>
+        <w:rPr>
+          <w:color w:val="EE0000"/>
+        </w:rPr>
+      </w:pPr>
+      <w:r>
+        <w:rPr>
+          <w:color w:val="EE0000"/>
+        </w:rPr>
+        <w:t>17 dicembre</w:t>
+      </w:r>
+    </w:p>
+    <w:p>
+      <w:pPr>
+        <w:pStyle w:val="Nessunaspaziatura"/>
+      </w:pPr>
+      <w:r>
+        <w:t xml:space="preserve">Foto </w:t>
+      </w:r>
+      <w:proofErr w:type="spellStart"/>
+      <w:r>
+        <w:t>chatgpt</w:t>
+      </w:r>
+      <w:proofErr w:type="spellEnd"/>
+    </w:p>
+    <w:p>
+      <w:pPr>
+        <w:pStyle w:val="Nessunaspaziatura"/>
+      </w:pPr>
+    </w:p>
+    <w:p>
+      <w:pPr>
+        <w:rPr>
+          <w:color w:val="EE0000"/>
+        </w:rPr>
+      </w:pPr>
+      <w:r>
+        <w:rPr>
+          <w:color w:val="EE0000"/>
+        </w:rPr>
+        <w:t>18 dicembre</w:t>
+      </w:r>
+    </w:p>
+    <w:p>
+      <w:pPr>
+        <w:pStyle w:val="Nessunaspaziatura"/>
+      </w:pPr>
+      <w:proofErr w:type="spellStart"/>
+      <w:r>
+        <w:t>memory</w:t>
+      </w:r>
+      <w:proofErr w:type="spellEnd"/>
+    </w:p>
     <w:p/>
     <w:p>
       <w:pPr>
@@ -979,6 +1038,251 @@
         <w:rPr>
           <w:color w:val="EE0000"/>
         </w:rPr>
+        <w:t>19 dicembre</w:t>
+      </w:r>
+    </w:p>
+    <w:p>
+      <w:proofErr w:type="spellStart"/>
+      <w:r>
+        <w:t>cscsc</w:t>
+      </w:r>
+      <w:proofErr w:type="spellEnd"/>
+    </w:p>
+    <w:p/>
+    <w:p>
+      <w:pPr>
+        <w:rPr>
+          <w:color w:val="EE0000"/>
+        </w:rPr>
+      </w:pPr>
+      <w:r>
+        <w:rPr>
+          <w:color w:val="EE0000"/>
+        </w:rPr>
+        <w:t>20 dicembre</w:t>
+      </w:r>
+    </w:p>
+    <w:p>
+      <w:pPr>
+        <w:pStyle w:val="Nessunaspaziatura"/>
+      </w:pPr>
+      <w:r>
+        <w:t>Ciao patatona,</w:t>
+      </w:r>
+    </w:p>
+    <w:p>
+      <w:pPr>
+        <w:pStyle w:val="Nessunaspaziatura"/>
+      </w:pPr>
+      <w:r>
+        <w:t>la mia faccia ti fa da poltrona.</w:t>
+      </w:r>
+    </w:p>
+    <w:p>
+      <w:pPr>
+        <w:pStyle w:val="Nessunaspaziatura"/>
+      </w:pPr>
+      <w:r>
+        <w:t>Oggi ti faccio rime estreme,</w:t>
+      </w:r>
+    </w:p>
+    <w:p>
+      <w:pPr>
+        <w:pStyle w:val="Nessunaspaziatura"/>
+      </w:pPr>
+      <w:r>
+        <w:t>tanto so che saremo insieme.</w:t>
+      </w:r>
+    </w:p>
+    <w:p>
+      <w:pPr>
+        <w:pStyle w:val="Nessunaspaziatura"/>
+      </w:pPr>
+      <w:r>
+        <w:t>Ogni volta che guardo le tue chiappette</w:t>
+      </w:r>
+    </w:p>
+    <w:p>
+      <w:pPr>
+        <w:pStyle w:val="Nessunaspaziatura"/>
+      </w:pPr>
+      <w:r>
+        <w:t>me le mangerei come crocchette,</w:t>
+      </w:r>
+    </w:p>
+    <w:p>
+      <w:pPr>
+        <w:pStyle w:val="Nessunaspaziatura"/>
+      </w:pPr>
+      <w:r>
+        <w:lastRenderedPageBreak/>
+        <w:t>anche se fanno qualche puzzetta</w:t>
+      </w:r>
+    </w:p>
+    <w:p>
+      <w:pPr>
+        <w:pStyle w:val="Nessunaspaziatura"/>
+      </w:pPr>
+      <w:r>
+        <w:t>le gusterei con la mia linguetta.</w:t>
+      </w:r>
+    </w:p>
+    <w:p/>
+    <w:p>
+      <w:pPr>
+        <w:rPr>
+          <w:color w:val="EE0000"/>
+        </w:rPr>
+      </w:pPr>
+      <w:r>
+        <w:rPr>
+          <w:color w:val="EE0000"/>
+        </w:rPr>
+        <w:t>21 dicembre</w:t>
+      </w:r>
+    </w:p>
+    <w:p>
+      <w:pPr>
+        <w:pStyle w:val="Nessunaspaziatura"/>
+      </w:pPr>
+      <w:r>
+        <w:t>Buongiorno signorina,</w:t>
+      </w:r>
+    </w:p>
+    <w:p>
+      <w:pPr>
+        <w:pStyle w:val="Nessunaspaziatura"/>
+      </w:pPr>
+      <w:r>
+        <w:t>vorrebbe per caso una carotina?</w:t>
+      </w:r>
+    </w:p>
+    <w:p>
+      <w:pPr>
+        <w:pStyle w:val="Nessunaspaziatura"/>
+      </w:pPr>
+      <w:r>
+        <w:t>Le chiedo un bacio con la lingua</w:t>
+      </w:r>
+    </w:p>
+    <w:p>
+      <w:pPr>
+        <w:pStyle w:val="Nessunaspaziatura"/>
+      </w:pPr>
+      <w:r>
+        <w:t>veloce come un ninja,</w:t>
+      </w:r>
+    </w:p>
+    <w:p>
+      <w:pPr>
+        <w:pStyle w:val="Nessunaspaziatura"/>
+      </w:pPr>
+      <w:r>
+        <w:t>oppure una flashata di tette,</w:t>
+      </w:r>
+    </w:p>
+    <w:p>
+      <w:pPr>
+        <w:pStyle w:val="Nessunaspaziatura"/>
+      </w:pPr>
+      <w:r>
+        <w:t>che belle le mie amichette!</w:t>
+      </w:r>
+    </w:p>
+    <w:p>
+      <w:pPr>
+        <w:pStyle w:val="Nessunaspaziatura"/>
+      </w:pPr>
+      <w:r>
+        <w:t>Non credo di averle viste bene</w:t>
+      </w:r>
+    </w:p>
+    <w:p>
+      <w:pPr>
+        <w:pStyle w:val="Nessunaspaziatura"/>
+      </w:pPr>
+      <w:r>
+        <w:t>mostrarle ancora ti conviene.</w:t>
+      </w:r>
+    </w:p>
+    <w:p/>
+    <w:p>
+      <w:pPr>
+        <w:rPr>
+          <w:color w:val="EE0000"/>
+        </w:rPr>
+      </w:pPr>
+      <w:r>
+        <w:rPr>
+          <w:color w:val="EE0000"/>
+        </w:rPr>
+        <w:t>22 dicembre</w:t>
+      </w:r>
+    </w:p>
+    <w:p>
+      <w:pPr>
+        <w:pStyle w:val="Nessunaspaziatura"/>
+      </w:pPr>
+      <w:r>
+        <w:t>C'era una volta un piccolo indiano, cacciato dalla sua tribù perché puzzava troppo. Appena cacciato vagò per giorni e giorni, passando per montagne, mari e foreste.</w:t>
+      </w:r>
+    </w:p>
+    <w:p>
+      <w:pPr>
+        <w:pStyle w:val="Nessunaspaziatura"/>
+      </w:pPr>
+      <w:r>
+        <w:t>Una sera si accampò vicino ad un lago e, mentre dormiva, arrivò una strega attirata da quella puzza.</w:t>
+      </w:r>
+    </w:p>
+    <w:p>
+      <w:pPr>
+        <w:pStyle w:val="Nessunaspaziatura"/>
+      </w:pPr>
+      <w:r>
+        <w:t xml:space="preserve">Tenendo la distanza gli </w:t>
+      </w:r>
+      <w:r>
+        <w:t>diede</w:t>
+      </w:r>
+      <w:r>
+        <w:t xml:space="preserve"> una pozione che aprì le narici del bambino. Muore asfissiato fine.</w:t>
+      </w:r>
+    </w:p>
+    <w:p>
+      <w:pPr>
+        <w:pStyle w:val="Nessunaspaziatura"/>
+      </w:pPr>
+    </w:p>
+    <w:p>
+      <w:pPr>
+        <w:rPr>
+          <w:color w:val="EE0000"/>
+        </w:rPr>
+      </w:pPr>
+      <w:r>
+        <w:rPr>
+          <w:color w:val="EE0000"/>
+        </w:rPr>
+        <w:t>23 dicembre</w:t>
+      </w:r>
+    </w:p>
+    <w:p>
+      <w:r>
+        <w:t>Gioco salto</w:t>
+      </w:r>
+    </w:p>
+    <w:p/>
+    <w:p>
+      <w:pPr>
+        <w:rPr>
+          <w:color w:val="EE0000"/>
+        </w:rPr>
+      </w:pPr>
+      <w:r>
+        <w:rPr>
+          <w:color w:val="EE0000"/>
+        </w:rPr>
         <w:t>24 dicembre</w:t>
       </w:r>
     </w:p>
@@ -1090,9 +1394,6 @@
       </w:r>
       <w:r>
         <w:br/>
-      </w:r>
-      <w:r>
-        <w:lastRenderedPageBreak/>
         <w:t>Trova un modo per farti forza,</w:t>
       </w:r>
       <w:r>
@@ -1721,6 +2022,7 @@
   <w:style w:type="character" w:default="1" w:styleId="Carpredefinitoparagrafo">
     <w:name w:val="Default Paragraph Font"/>
     <w:uiPriority w:val="1"/>
+    <w:semiHidden/>
     <w:unhideWhenUsed/>
   </w:style>
   <w:style w:type="table" w:default="1" w:styleId="Tabellanormale">

</xml_diff>